<commit_message>
teacher add sample code day 12
</commit_message>
<xml_diff>
--- a/src/main/java/automation/testsuite/ThangDuong/XpathHomeWork_Day9,10,11.docx
+++ b/src/main/java/automation/testsuite/ThangDuong/XpathHomeWork_Day9,10,11.docx
@@ -16,35 +16,7 @@
           <w:b/>
           <w:color w:val="0563C1"/>
         </w:rPr>
-        <w:t>Bài t</w:t>
-      </w:r>
-      <w:r>
-        <w:rPr>
-          <w:b/>
-          <w:color w:val="0563C1"/>
-        </w:rPr>
-        <w:t>ậ</w:t>
-      </w:r>
-      <w:r>
-        <w:rPr>
-          <w:b/>
-          <w:color w:val="0563C1"/>
-        </w:rPr>
-        <w:t>p xPath Bu</w:t>
-      </w:r>
-      <w:r>
-        <w:rPr>
-          <w:b/>
-          <w:color w:val="0563C1"/>
-        </w:rPr>
-        <w:t>ổ</w:t>
-      </w:r>
-      <w:r>
-        <w:rPr>
-          <w:b/>
-          <w:color w:val="0563C1"/>
-        </w:rPr>
-        <w:t>i 9</w:t>
+        <w:t>Bài tập xPath Buổi 9</w:t>
       </w:r>
     </w:p>
     <w:p>
@@ -140,6 +112,7 @@
           <w:noProof/>
           <w:sz w:val="72"/>
           <w:szCs w:val="72"/>
+          <w:lang w:eastAsia="en-US"/>
         </w:rPr>
         <w:drawing>
           <wp:inline distT="0" distB="0" distL="0" distR="0">
@@ -712,6 +685,7 @@
           <w:noProof/>
           <w:sz w:val="28"/>
           <w:szCs w:val="28"/>
+          <w:lang w:eastAsia="en-US"/>
         </w:rPr>
         <w:drawing>
           <wp:inline distT="0" distB="0" distL="0" distR="0">
@@ -1331,6 +1305,7 @@
           <w:noProof/>
           <w:sz w:val="28"/>
           <w:szCs w:val="28"/>
+          <w:lang w:eastAsia="en-US"/>
         </w:rPr>
         <w:drawing>
           <wp:inline distT="0" distB="0" distL="0" distR="0">
@@ -1744,6 +1719,7 @@
       <w:r>
         <w:rPr>
           <w:noProof/>
+          <w:lang w:eastAsia="en-US"/>
         </w:rPr>
         <w:lastRenderedPageBreak/>
         <w:drawing>
@@ -2167,16 +2143,7 @@
             <w:color w:val="0563C1"/>
             <w:u w:val="single"/>
           </w:rPr>
-          <w:t>https://ww</w:t>
-        </w:r>
-        <w:r>
-          <w:rPr>
-            <w:b/>
-            <w:i/>
-            <w:color w:val="0563C1"/>
-            <w:u w:val="single"/>
-          </w:rPr>
-          <w:t>w.guru99.com/xpath-selenium.html#1-basic-xpath</w:t>
+          <w:t>https://www.guru99.com/xpath-selenium.html#1-basic-xpath</w:t>
         </w:r>
       </w:hyperlink>
     </w:p>
@@ -2204,35 +2171,14 @@
           <w:b/>
           <w:color w:val="0563C1"/>
         </w:rPr>
-        <w:t>Bài t</w:t>
+        <w:t>Bài tập xPath Buổi 10, 11</w:t>
       </w:r>
       <w:r>
         <w:rPr>
           <w:b/>
           <w:color w:val="0563C1"/>
         </w:rPr>
-        <w:t>ậ</w:t>
-      </w:r>
-      <w:r>
-        <w:rPr>
-          <w:b/>
-          <w:color w:val="0563C1"/>
-        </w:rPr>
-        <w:t>p xPath Bu</w:t>
-      </w:r>
-      <w:r>
-        <w:rPr>
-          <w:b/>
-          <w:color w:val="0563C1"/>
-        </w:rPr>
-        <w:t>ổ</w:t>
-      </w:r>
-      <w:r>
-        <w:rPr>
-          <w:b/>
-          <w:color w:val="0563C1"/>
-        </w:rPr>
-        <w:t>i 10, 11</w:t>
+        <w:t xml:space="preserve"> – THẮNG</w:t>
       </w:r>
     </w:p>
     <w:p>
@@ -2268,16 +2214,7 @@
             <w:color w:val="0563C1"/>
             <w:u w:val="single"/>
           </w:rPr>
-          <w:t>https://alada.vn/tai-khoan/dang-ky.h</w:t>
-        </w:r>
-        <w:r>
-          <w:rPr>
-            <w:b/>
-            <w:i/>
-            <w:color w:val="0563C1"/>
-            <w:u w:val="single"/>
-          </w:rPr>
-          <w:t>tml</w:t>
+          <w:t>https://alada.vn/tai-khoan/dang-ky.html</w:t>
         </w:r>
       </w:hyperlink>
       <w:r>
@@ -2319,8 +2256,8 @@
     <w:tbl>
       <w:tblPr>
         <w:tblStyle w:val="a3"/>
-        <w:tblW w:w="8958" w:type="dxa"/>
-        <w:tblInd w:w="720" w:type="dxa"/>
+        <w:tblW w:w="9399" w:type="dxa"/>
+        <w:tblInd w:w="279" w:type="dxa"/>
         <w:tblBorders>
           <w:top w:val="single" w:sz="4" w:space="0" w:color="000000"/>
           <w:left w:val="single" w:sz="4" w:space="0" w:color="000000"/>
@@ -2333,14 +2270,14 @@
         <w:tblLook w:val="0400" w:firstRow="0" w:lastRow="0" w:firstColumn="0" w:lastColumn="0" w:noHBand="0" w:noVBand="1"/>
       </w:tblPr>
       <w:tblGrid>
-        <w:gridCol w:w="2695"/>
-        <w:gridCol w:w="5310"/>
-        <w:gridCol w:w="953"/>
+        <w:gridCol w:w="3136"/>
+        <w:gridCol w:w="4377"/>
+        <w:gridCol w:w="1886"/>
       </w:tblGrid>
       <w:tr>
         <w:tc>
           <w:tcPr>
-            <w:tcW w:w="2695" w:type="dxa"/>
+            <w:tcW w:w="3136" w:type="dxa"/>
           </w:tcPr>
           <w:p>
             <w:pPr>
@@ -2370,7 +2307,7 @@
         </w:tc>
         <w:tc>
           <w:tcPr>
-            <w:tcW w:w="5310" w:type="dxa"/>
+            <w:tcW w:w="4377" w:type="dxa"/>
           </w:tcPr>
           <w:p>
             <w:pPr>
@@ -2400,7 +2337,7 @@
         </w:tc>
         <w:tc>
           <w:tcPr>
-            <w:tcW w:w="953" w:type="dxa"/>
+            <w:tcW w:w="1886" w:type="dxa"/>
           </w:tcPr>
           <w:p>
             <w:pPr>
@@ -2432,59 +2369,67 @@
       <w:tr>
         <w:tc>
           <w:tcPr>
-            <w:tcW w:w="2695" w:type="dxa"/>
-          </w:tcPr>
-          <w:p>
-            <w:pPr>
-              <w:pBdr>
-                <w:top w:val="nil"/>
-                <w:left w:val="nil"/>
-                <w:bottom w:val="nil"/>
-                <w:right w:val="nil"/>
-                <w:between w:val="nil"/>
-              </w:pBdr>
-              <w:spacing w:after="160" w:line="259" w:lineRule="auto"/>
-              <w:rPr>
-                <w:b/>
-                <w:i/>
-                <w:color w:val="000000"/>
-              </w:rPr>
-            </w:pPr>
-            <w:r>
-              <w:rPr>
-                <w:b/>
-                <w:i/>
-                <w:color w:val="000000"/>
-              </w:rPr>
-              <w:t>textHoVaTen</w:t>
-            </w:r>
-          </w:p>
-        </w:tc>
-        <w:tc>
-          <w:tcPr>
-            <w:tcW w:w="5310" w:type="dxa"/>
-          </w:tcPr>
-          <w:p>
-            <w:pPr>
-              <w:pBdr>
-                <w:top w:val="nil"/>
-                <w:left w:val="nil"/>
-                <w:bottom w:val="nil"/>
-                <w:right w:val="nil"/>
-                <w:between w:val="nil"/>
-              </w:pBdr>
-              <w:spacing w:after="160" w:line="259" w:lineRule="auto"/>
-              <w:rPr>
-                <w:b/>
-                <w:i/>
-                <w:color w:val="000000"/>
-              </w:rPr>
-            </w:pPr>
-            <w:r>
-              <w:rPr>
-                <w:b/>
-                <w:i/>
-                <w:color w:val="000000"/>
+            <w:tcW w:w="3136" w:type="dxa"/>
+          </w:tcPr>
+          <w:p>
+            <w:pPr>
+              <w:pBdr>
+                <w:top w:val="nil"/>
+                <w:left w:val="nil"/>
+                <w:bottom w:val="nil"/>
+                <w:right w:val="nil"/>
+                <w:between w:val="nil"/>
+              </w:pBdr>
+              <w:spacing w:after="160" w:line="259" w:lineRule="auto"/>
+              <w:rPr>
+                <w:b/>
+                <w:i/>
+                <w:color w:val="FF0000"/>
+              </w:rPr>
+            </w:pPr>
+            <w:r>
+              <w:rPr>
+                <w:b/>
+                <w:i/>
+                <w:color w:val="FF0000"/>
+              </w:rPr>
+              <w:t>lbl</w:t>
+            </w:r>
+            <w:r>
+              <w:rPr>
+                <w:b/>
+                <w:i/>
+                <w:color w:val="FF0000"/>
+              </w:rPr>
+              <w:t>HoVaTen</w:t>
+            </w:r>
+          </w:p>
+        </w:tc>
+        <w:tc>
+          <w:tcPr>
+            <w:tcW w:w="4377" w:type="dxa"/>
+          </w:tcPr>
+          <w:p>
+            <w:pPr>
+              <w:pBdr>
+                <w:top w:val="nil"/>
+                <w:left w:val="nil"/>
+                <w:bottom w:val="nil"/>
+                <w:right w:val="nil"/>
+                <w:between w:val="nil"/>
+              </w:pBdr>
+              <w:spacing w:after="160" w:line="259" w:lineRule="auto"/>
+              <w:rPr>
+                <w:b/>
+                <w:i/>
+                <w:color w:val="FF0000"/>
+              </w:rPr>
+            </w:pPr>
+            <w:r>
+              <w:rPr>
+                <w:b/>
+                <w:i/>
+                <w:color w:val="FF0000"/>
               </w:rPr>
               <w:t>(//div[@id='leftcontent'</w:t>
             </w:r>
@@ -2492,7 +2437,7 @@
               <w:rPr>
                 <w:b/>
                 <w:i/>
-                <w:color w:val="000000"/>
+                <w:color w:val="FF0000"/>
               </w:rPr>
               <w:t>]/</w:t>
             </w:r>
@@ -2500,7 +2445,7 @@
               <w:rPr>
                 <w:b/>
                 <w:i/>
-                <w:color w:val="000000"/>
+                <w:color w:val="FF0000"/>
               </w:rPr>
               <w:t>descendant</w:t>
             </w:r>
@@ -2508,7 +2453,7 @@
               <w:rPr>
                 <w:b/>
                 <w:i/>
-                <w:color w:val="000000"/>
+                <w:color w:val="FF0000"/>
               </w:rPr>
               <w:t>::</w:t>
             </w:r>
@@ -2516,7 +2461,7 @@
               <w:rPr>
                 <w:b/>
                 <w:i/>
-                <w:color w:val="000000"/>
+                <w:color w:val="FF0000"/>
               </w:rPr>
               <w:t>label)[1]</w:t>
             </w:r>
@@ -2524,31 +2469,39 @@
         </w:tc>
         <w:tc>
           <w:tcPr>
-            <w:tcW w:w="953" w:type="dxa"/>
-          </w:tcPr>
-          <w:p>
-            <w:pPr>
-              <w:pBdr>
-                <w:top w:val="nil"/>
-                <w:left w:val="nil"/>
-                <w:bottom w:val="nil"/>
-                <w:right w:val="nil"/>
-                <w:between w:val="nil"/>
-              </w:pBdr>
-              <w:spacing w:after="160" w:line="259" w:lineRule="auto"/>
-              <w:rPr>
-                <w:b/>
-                <w:i/>
-                <w:color w:val="000000"/>
-              </w:rPr>
-            </w:pPr>
+            <w:tcW w:w="1886" w:type="dxa"/>
+          </w:tcPr>
+          <w:p>
+            <w:pPr>
+              <w:pBdr>
+                <w:top w:val="nil"/>
+                <w:left w:val="nil"/>
+                <w:bottom w:val="nil"/>
+                <w:right w:val="nil"/>
+                <w:between w:val="nil"/>
+              </w:pBdr>
+              <w:spacing w:after="160" w:line="259" w:lineRule="auto"/>
+              <w:rPr>
+                <w:b/>
+                <w:i/>
+                <w:color w:val="000000"/>
+              </w:rPr>
+            </w:pPr>
+            <w:r>
+              <w:rPr>
+                <w:b/>
+                <w:i/>
+                <w:color w:val="000000"/>
+              </w:rPr>
+              <w:t>Nên đặt tên element là lbl, text thường dùng đặt tên cho input</w:t>
+            </w:r>
           </w:p>
         </w:tc>
       </w:tr>
       <w:tr>
         <w:tc>
           <w:tcPr>
-            <w:tcW w:w="2695" w:type="dxa"/>
+            <w:tcW w:w="3136" w:type="dxa"/>
           </w:tcPr>
           <w:p>
             <w:pPr>
@@ -2578,7 +2531,7 @@
         </w:tc>
         <w:tc>
           <w:tcPr>
-            <w:tcW w:w="5310" w:type="dxa"/>
+            <w:tcW w:w="4377" w:type="dxa"/>
           </w:tcPr>
           <w:p>
             <w:pPr>
@@ -2640,7 +2593,7 @@
         </w:tc>
         <w:tc>
           <w:tcPr>
-            <w:tcW w:w="953" w:type="dxa"/>
+            <w:tcW w:w="1886" w:type="dxa"/>
           </w:tcPr>
           <w:p>
             <w:pPr>
@@ -2664,37 +2617,38 @@
       <w:tr>
         <w:tc>
           <w:tcPr>
-            <w:tcW w:w="2695" w:type="dxa"/>
-          </w:tcPr>
-          <w:p>
-            <w:pPr>
-              <w:pBdr>
-                <w:top w:val="nil"/>
-                <w:left w:val="nil"/>
-                <w:bottom w:val="nil"/>
-                <w:right w:val="nil"/>
-                <w:between w:val="nil"/>
-              </w:pBdr>
-              <w:spacing w:after="160" w:line="259" w:lineRule="auto"/>
-              <w:rPr>
-                <w:b/>
-                <w:i/>
-                <w:color w:val="000000"/>
-              </w:rPr>
-            </w:pPr>
-            <w:r>
-              <w:rPr>
-                <w:b/>
-                <w:i/>
-                <w:color w:val="000000"/>
-              </w:rPr>
+            <w:tcW w:w="3136" w:type="dxa"/>
+          </w:tcPr>
+          <w:p>
+            <w:pPr>
+              <w:pBdr>
+                <w:top w:val="nil"/>
+                <w:left w:val="nil"/>
+                <w:bottom w:val="nil"/>
+                <w:right w:val="nil"/>
+                <w:between w:val="nil"/>
+              </w:pBdr>
+              <w:spacing w:after="160" w:line="259" w:lineRule="auto"/>
+              <w:rPr>
+                <w:b/>
+                <w:i/>
+                <w:color w:val="000000"/>
+              </w:rPr>
+            </w:pPr>
+            <w:r>
+              <w:rPr>
+                <w:b/>
+                <w:i/>
+                <w:color w:val="000000"/>
+              </w:rPr>
+              <w:lastRenderedPageBreak/>
               <w:t>textNhapLaiEmail</w:t>
             </w:r>
           </w:p>
         </w:tc>
         <w:tc>
           <w:tcPr>
-            <w:tcW w:w="5310" w:type="dxa"/>
+            <w:tcW w:w="4377" w:type="dxa"/>
           </w:tcPr>
           <w:p>
             <w:pPr>
@@ -2756,7 +2710,7 @@
         </w:tc>
         <w:tc>
           <w:tcPr>
-            <w:tcW w:w="953" w:type="dxa"/>
+            <w:tcW w:w="1886" w:type="dxa"/>
           </w:tcPr>
           <w:p>
             <w:pPr>
@@ -2780,7 +2734,7 @@
       <w:tr>
         <w:tc>
           <w:tcPr>
-            <w:tcW w:w="2695" w:type="dxa"/>
+            <w:tcW w:w="3136" w:type="dxa"/>
           </w:tcPr>
           <w:p>
             <w:pPr>
@@ -2810,7 +2764,7 @@
         </w:tc>
         <w:tc>
           <w:tcPr>
-            <w:tcW w:w="5310" w:type="dxa"/>
+            <w:tcW w:w="4377" w:type="dxa"/>
           </w:tcPr>
           <w:p>
             <w:pPr>
@@ -2872,7 +2826,7 @@
         </w:tc>
         <w:tc>
           <w:tcPr>
-            <w:tcW w:w="953" w:type="dxa"/>
+            <w:tcW w:w="1886" w:type="dxa"/>
           </w:tcPr>
           <w:p>
             <w:pPr>
@@ -2896,7 +2850,7 @@
       <w:tr>
         <w:tc>
           <w:tcPr>
-            <w:tcW w:w="2695" w:type="dxa"/>
+            <w:tcW w:w="3136" w:type="dxa"/>
           </w:tcPr>
           <w:p>
             <w:pPr>
@@ -2926,7 +2880,7 @@
         </w:tc>
         <w:tc>
           <w:tcPr>
-            <w:tcW w:w="5310" w:type="dxa"/>
+            <w:tcW w:w="4377" w:type="dxa"/>
           </w:tcPr>
           <w:p>
             <w:pPr>
@@ -2988,7 +2942,7 @@
         </w:tc>
         <w:tc>
           <w:tcPr>
-            <w:tcW w:w="953" w:type="dxa"/>
+            <w:tcW w:w="1886" w:type="dxa"/>
           </w:tcPr>
           <w:p>
             <w:pPr>
@@ -3012,38 +2966,37 @@
       <w:tr>
         <w:tc>
           <w:tcPr>
-            <w:tcW w:w="2695" w:type="dxa"/>
-          </w:tcPr>
-          <w:p>
-            <w:pPr>
-              <w:pBdr>
-                <w:top w:val="nil"/>
-                <w:left w:val="nil"/>
-                <w:bottom w:val="nil"/>
-                <w:right w:val="nil"/>
-                <w:between w:val="nil"/>
-              </w:pBdr>
-              <w:spacing w:after="160" w:line="259" w:lineRule="auto"/>
-              <w:rPr>
-                <w:b/>
-                <w:i/>
-                <w:color w:val="000000"/>
-              </w:rPr>
-            </w:pPr>
-            <w:r>
-              <w:rPr>
-                <w:b/>
-                <w:i/>
-                <w:color w:val="000000"/>
-              </w:rPr>
-              <w:lastRenderedPageBreak/>
+            <w:tcW w:w="3136" w:type="dxa"/>
+          </w:tcPr>
+          <w:p>
+            <w:pPr>
+              <w:pBdr>
+                <w:top w:val="nil"/>
+                <w:left w:val="nil"/>
+                <w:bottom w:val="nil"/>
+                <w:right w:val="nil"/>
+                <w:between w:val="nil"/>
+              </w:pBdr>
+              <w:spacing w:after="160" w:line="259" w:lineRule="auto"/>
+              <w:rPr>
+                <w:b/>
+                <w:i/>
+                <w:color w:val="000000"/>
+              </w:rPr>
+            </w:pPr>
+            <w:r>
+              <w:rPr>
+                <w:b/>
+                <w:i/>
+                <w:color w:val="000000"/>
+              </w:rPr>
               <w:t>textDienthoai</w:t>
             </w:r>
           </w:p>
         </w:tc>
         <w:tc>
           <w:tcPr>
-            <w:tcW w:w="5310" w:type="dxa"/>
+            <w:tcW w:w="4377" w:type="dxa"/>
           </w:tcPr>
           <w:p>
             <w:pPr>
@@ -3105,7 +3058,7 @@
         </w:tc>
         <w:tc>
           <w:tcPr>
-            <w:tcW w:w="953" w:type="dxa"/>
+            <w:tcW w:w="1886" w:type="dxa"/>
           </w:tcPr>
           <w:p>
             <w:pPr>
@@ -3129,59 +3082,67 @@
       <w:tr>
         <w:tc>
           <w:tcPr>
-            <w:tcW w:w="2695" w:type="dxa"/>
-          </w:tcPr>
-          <w:p>
-            <w:pPr>
-              <w:pBdr>
-                <w:top w:val="nil"/>
-                <w:left w:val="nil"/>
-                <w:bottom w:val="nil"/>
-                <w:right w:val="nil"/>
-                <w:between w:val="nil"/>
-              </w:pBdr>
-              <w:spacing w:after="160" w:line="259" w:lineRule="auto"/>
-              <w:rPr>
-                <w:b/>
-                <w:i/>
-                <w:color w:val="000000"/>
-              </w:rPr>
-            </w:pPr>
-            <w:r>
-              <w:rPr>
-                <w:b/>
-                <w:i/>
-                <w:color w:val="000000"/>
-              </w:rPr>
-              <w:t>inputHoVaTen</w:t>
-            </w:r>
-          </w:p>
-        </w:tc>
-        <w:tc>
-          <w:tcPr>
-            <w:tcW w:w="5310" w:type="dxa"/>
-          </w:tcPr>
-          <w:p>
-            <w:pPr>
-              <w:pBdr>
-                <w:top w:val="nil"/>
-                <w:left w:val="nil"/>
-                <w:bottom w:val="nil"/>
-                <w:right w:val="nil"/>
-                <w:between w:val="nil"/>
-              </w:pBdr>
-              <w:spacing w:after="160" w:line="259" w:lineRule="auto"/>
-              <w:rPr>
-                <w:b/>
-                <w:i/>
-                <w:color w:val="000000"/>
-              </w:rPr>
-            </w:pPr>
-            <w:r>
-              <w:rPr>
-                <w:b/>
-                <w:i/>
-                <w:color w:val="000000"/>
+            <w:tcW w:w="3136" w:type="dxa"/>
+          </w:tcPr>
+          <w:p>
+            <w:pPr>
+              <w:pBdr>
+                <w:top w:val="nil"/>
+                <w:left w:val="nil"/>
+                <w:bottom w:val="nil"/>
+                <w:right w:val="nil"/>
+                <w:between w:val="nil"/>
+              </w:pBdr>
+              <w:spacing w:after="160" w:line="259" w:lineRule="auto"/>
+              <w:rPr>
+                <w:b/>
+                <w:i/>
+                <w:color w:val="FF0000"/>
+              </w:rPr>
+            </w:pPr>
+            <w:r>
+              <w:rPr>
+                <w:b/>
+                <w:i/>
+                <w:color w:val="FF0000"/>
+              </w:rPr>
+              <w:t>text</w:t>
+            </w:r>
+            <w:r>
+              <w:rPr>
+                <w:b/>
+                <w:i/>
+                <w:color w:val="FF0000"/>
+              </w:rPr>
+              <w:t>HoVaTen</w:t>
+            </w:r>
+          </w:p>
+        </w:tc>
+        <w:tc>
+          <w:tcPr>
+            <w:tcW w:w="4377" w:type="dxa"/>
+          </w:tcPr>
+          <w:p>
+            <w:pPr>
+              <w:pBdr>
+                <w:top w:val="nil"/>
+                <w:left w:val="nil"/>
+                <w:bottom w:val="nil"/>
+                <w:right w:val="nil"/>
+                <w:between w:val="nil"/>
+              </w:pBdr>
+              <w:spacing w:after="160" w:line="259" w:lineRule="auto"/>
+              <w:rPr>
+                <w:b/>
+                <w:i/>
+                <w:color w:val="FF0000"/>
+              </w:rPr>
+            </w:pPr>
+            <w:r>
+              <w:rPr>
+                <w:b/>
+                <w:i/>
+                <w:color w:val="FF0000"/>
               </w:rPr>
               <w:t>(//div[@id='leftcontent'</w:t>
             </w:r>
@@ -3189,7 +3150,7 @@
               <w:rPr>
                 <w:b/>
                 <w:i/>
-                <w:color w:val="000000"/>
+                <w:color w:val="FF0000"/>
               </w:rPr>
               <w:t>]/</w:t>
             </w:r>
@@ -3197,7 +3158,7 @@
               <w:rPr>
                 <w:b/>
                 <w:i/>
-                <w:color w:val="000000"/>
+                <w:color w:val="FF0000"/>
               </w:rPr>
               <w:t>descendant</w:t>
             </w:r>
@@ -3205,7 +3166,7 @@
               <w:rPr>
                 <w:b/>
                 <w:i/>
-                <w:color w:val="000000"/>
+                <w:color w:val="FF0000"/>
               </w:rPr>
               <w:t>::</w:t>
             </w:r>
@@ -3213,7 +3174,7 @@
               <w:rPr>
                 <w:b/>
                 <w:i/>
-                <w:color w:val="000000"/>
+                <w:color w:val="FF0000"/>
               </w:rPr>
               <w:t>input)[1]</w:t>
             </w:r>
@@ -3221,7 +3182,7 @@
         </w:tc>
         <w:tc>
           <w:tcPr>
-            <w:tcW w:w="953" w:type="dxa"/>
+            <w:tcW w:w="1886" w:type="dxa"/>
           </w:tcPr>
           <w:p>
             <w:pPr>
@@ -3245,7 +3206,7 @@
       <w:tr>
         <w:tc>
           <w:tcPr>
-            <w:tcW w:w="2695" w:type="dxa"/>
+            <w:tcW w:w="3136" w:type="dxa"/>
           </w:tcPr>
           <w:p>
             <w:pPr>
@@ -3275,7 +3236,7 @@
         </w:tc>
         <w:tc>
           <w:tcPr>
-            <w:tcW w:w="5310" w:type="dxa"/>
+            <w:tcW w:w="4377" w:type="dxa"/>
           </w:tcPr>
           <w:p>
             <w:pPr>
@@ -3337,7 +3298,7 @@
         </w:tc>
         <w:tc>
           <w:tcPr>
-            <w:tcW w:w="953" w:type="dxa"/>
+            <w:tcW w:w="1886" w:type="dxa"/>
           </w:tcPr>
           <w:p>
             <w:pPr>
@@ -3361,7 +3322,7 @@
       <w:tr>
         <w:tc>
           <w:tcPr>
-            <w:tcW w:w="2695" w:type="dxa"/>
+            <w:tcW w:w="3136" w:type="dxa"/>
           </w:tcPr>
           <w:p>
             <w:pPr>
@@ -3391,7 +3352,7 @@
         </w:tc>
         <w:tc>
           <w:tcPr>
-            <w:tcW w:w="5310" w:type="dxa"/>
+            <w:tcW w:w="4377" w:type="dxa"/>
           </w:tcPr>
           <w:p>
             <w:pPr>
@@ -3449,11 +3410,13 @@
               </w:rPr>
               <w:t>input)[3]</w:t>
             </w:r>
-          </w:p>
-        </w:tc>
-        <w:tc>
-          <w:tcPr>
-            <w:tcW w:w="953" w:type="dxa"/>
+            <w:bookmarkStart w:id="0" w:name="_GoBack"/>
+            <w:bookmarkEnd w:id="0"/>
+          </w:p>
+        </w:tc>
+        <w:tc>
+          <w:tcPr>
+            <w:tcW w:w="1886" w:type="dxa"/>
           </w:tcPr>
           <w:p>
             <w:pPr>
@@ -3477,7 +3440,7 @@
       <w:tr>
         <w:tc>
           <w:tcPr>
-            <w:tcW w:w="2695" w:type="dxa"/>
+            <w:tcW w:w="3136" w:type="dxa"/>
           </w:tcPr>
           <w:p>
             <w:pPr>
@@ -3507,7 +3470,7 @@
         </w:tc>
         <w:tc>
           <w:tcPr>
-            <w:tcW w:w="5310" w:type="dxa"/>
+            <w:tcW w:w="4377" w:type="dxa"/>
           </w:tcPr>
           <w:p>
             <w:pPr>
@@ -3569,7 +3532,7 @@
         </w:tc>
         <w:tc>
           <w:tcPr>
-            <w:tcW w:w="953" w:type="dxa"/>
+            <w:tcW w:w="1886" w:type="dxa"/>
           </w:tcPr>
           <w:p>
             <w:pPr>
@@ -3593,7 +3556,7 @@
       <w:tr>
         <w:tc>
           <w:tcPr>
-            <w:tcW w:w="2695" w:type="dxa"/>
+            <w:tcW w:w="3136" w:type="dxa"/>
           </w:tcPr>
           <w:p>
             <w:pPr>
@@ -3623,7 +3586,7 @@
         </w:tc>
         <w:tc>
           <w:tcPr>
-            <w:tcW w:w="5310" w:type="dxa"/>
+            <w:tcW w:w="4377" w:type="dxa"/>
           </w:tcPr>
           <w:p>
             <w:pPr>
@@ -3685,7 +3648,7 @@
         </w:tc>
         <w:tc>
           <w:tcPr>
-            <w:tcW w:w="953" w:type="dxa"/>
+            <w:tcW w:w="1886" w:type="dxa"/>
           </w:tcPr>
           <w:p>
             <w:pPr>
@@ -3709,7 +3672,7 @@
       <w:tr>
         <w:tc>
           <w:tcPr>
-            <w:tcW w:w="2695" w:type="dxa"/>
+            <w:tcW w:w="3136" w:type="dxa"/>
           </w:tcPr>
           <w:p>
             <w:pPr>
@@ -3739,7 +3702,7 @@
         </w:tc>
         <w:tc>
           <w:tcPr>
-            <w:tcW w:w="5310" w:type="dxa"/>
+            <w:tcW w:w="4377" w:type="dxa"/>
           </w:tcPr>
           <w:p>
             <w:pPr>
@@ -3801,7 +3764,7 @@
         </w:tc>
         <w:tc>
           <w:tcPr>
-            <w:tcW w:w="953" w:type="dxa"/>
+            <w:tcW w:w="1886" w:type="dxa"/>
           </w:tcPr>
           <w:p>
             <w:pPr>
@@ -3840,8 +3803,8 @@
           <w:color w:val="000000"/>
         </w:rPr>
       </w:pPr>
-      <w:bookmarkStart w:id="0" w:name="_heading=h.gjdgxs" w:colFirst="0" w:colLast="0"/>
-      <w:bookmarkEnd w:id="0"/>
+      <w:bookmarkStart w:id="1" w:name="_heading=h.gjdgxs" w:colFirst="0" w:colLast="0"/>
+      <w:bookmarkEnd w:id="1"/>
     </w:p>
     <w:p>
       <w:pPr>
@@ -3892,7 +3855,9 @@
         <w:rPr>
           <w:noProof/>
           <w:color w:val="000000"/>
+          <w:lang w:eastAsia="en-US"/>
         </w:rPr>
+        <w:lastRenderedPageBreak/>
         <w:drawing>
           <wp:inline distT="0" distB="0" distL="0" distR="0">
             <wp:extent cx="5494496" cy="4191363"/>
@@ -4410,7 +4375,6 @@
                 <w:b/>
                 <w:i/>
               </w:rPr>
-              <w:lastRenderedPageBreak/>
               <w:t>radioCheckboxNam</w:t>
             </w:r>
           </w:p>
@@ -5362,6 +5326,7 @@
                 <w:i/>
                 <w:color w:val="000000"/>
               </w:rPr>
+              <w:lastRenderedPageBreak/>
               <w:t>txtCongTy</w:t>
             </w:r>
           </w:p>
@@ -6360,6 +6325,7 @@
       <w:r>
         <w:rPr>
           <w:noProof/>
+          <w:lang w:eastAsia="en-US"/>
         </w:rPr>
         <w:drawing>
           <wp:inline distT="0" distB="0" distL="0" distR="0">
@@ -6809,47 +6775,7 @@
                 <w:i/>
                 <w:color w:val="000000"/>
               </w:rPr>
-              <w:t>R</w:t>
-            </w:r>
-            <w:r>
-              <w:rPr>
-                <w:b/>
-                <w:i/>
-                <w:color w:val="000000"/>
-              </w:rPr>
-              <w:t>do</w:t>
-            </w:r>
-            <w:r>
-              <w:rPr>
-                <w:b/>
-                <w:i/>
-                <w:color w:val="000000"/>
-              </w:rPr>
-              <w:t>_5</w:t>
-            </w:r>
-            <w:r>
-              <w:rPr>
-                <w:b/>
-                <w:i/>
-                <w:color w:val="000000"/>
-              </w:rPr>
-              <w:t>to</w:t>
-            </w:r>
-            <w:r>
-              <w:rPr>
-                <w:b/>
-                <w:i/>
-                <w:color w:val="000000"/>
-              </w:rPr>
-              <w:t>1</w:t>
-            </w:r>
-            <w:r>
-              <w:rPr>
-                <w:b/>
-                <w:i/>
-                <w:color w:val="000000"/>
-              </w:rPr>
-              <w:t>5</w:t>
+              <w:t>Rdo_5to15</w:t>
             </w:r>
           </w:p>
         </w:tc>
@@ -6949,31 +6875,7 @@
                 <w:i/>
                 <w:color w:val="000000"/>
               </w:rPr>
-              <w:t>Rdo_</w:t>
-            </w:r>
-            <w:r>
-              <w:rPr>
-                <w:b/>
-                <w:i/>
-                <w:color w:val="000000"/>
-              </w:rPr>
-              <w:t>1</w:t>
-            </w:r>
-            <w:r>
-              <w:rPr>
-                <w:b/>
-                <w:i/>
-                <w:color w:val="000000"/>
-              </w:rPr>
-              <w:t>5to</w:t>
-            </w:r>
-            <w:r>
-              <w:rPr>
-                <w:b/>
-                <w:i/>
-                <w:color w:val="000000"/>
-              </w:rPr>
-              <w:t>20</w:t>
+              <w:t>Rdo_15to20</w:t>
             </w:r>
           </w:p>
         </w:tc>
@@ -7157,6 +7059,7 @@
                 <w:i/>
                 <w:color w:val="000000"/>
               </w:rPr>
+              <w:lastRenderedPageBreak/>
               <w:t>btnGetValues</w:t>
             </w:r>
           </w:p>
@@ -7295,15 +7198,7 @@
           <w:i/>
           <w:color w:val="FF0000"/>
         </w:rPr>
-        <w:t>tất cả các el</w:t>
-      </w:r>
-      <w:r>
-        <w:rPr>
-          <w:b/>
-          <w:i/>
-          <w:color w:val="FF0000"/>
-        </w:rPr>
-        <w:t xml:space="preserve">ements </w:t>
+        <w:t xml:space="preserve">tất cả các elements </w:t>
       </w:r>
       <w:r>
         <w:rPr>
@@ -7323,6 +7218,7 @@
       <w:r>
         <w:rPr>
           <w:noProof/>
+          <w:lang w:eastAsia="en-US"/>
         </w:rPr>
         <w:drawing>
           <wp:inline distT="0" distB="0" distL="0" distR="0">
@@ -7877,16 +7773,7 @@
                 <w:i/>
                 <w:color w:val="000000"/>
               </w:rPr>
-              <w:lastRenderedPageBreak/>
-              <w:t>input</w:t>
-            </w:r>
-            <w:r>
-              <w:rPr>
-                <w:b/>
-                <w:i/>
-                <w:color w:val="000000"/>
-              </w:rPr>
-              <w:t>FlyingFrom</w:t>
+              <w:t>inputFlyingFrom</w:t>
             </w:r>
           </w:p>
         </w:tc>
@@ -8053,15 +7940,7 @@
                 <w:i/>
                 <w:color w:val="000000"/>
               </w:rPr>
-              <w:t>input</w:t>
-            </w:r>
-            <w:r>
-              <w:rPr>
-                <w:b/>
-                <w:i/>
-                <w:color w:val="000000"/>
-              </w:rPr>
-              <w:t>FlyingTo</w:t>
+              <w:t>inputFlyingTo</w:t>
             </w:r>
           </w:p>
         </w:tc>
@@ -8239,15 +8118,7 @@
                 <w:i/>
                 <w:color w:val="000000"/>
               </w:rPr>
-              <w:t>input</w:t>
-            </w:r>
-            <w:r>
-              <w:rPr>
-                <w:b/>
-                <w:i/>
-                <w:color w:val="000000"/>
-              </w:rPr>
-              <w:t>Departing</w:t>
+              <w:t>inputDeparting</w:t>
             </w:r>
           </w:p>
         </w:tc>
@@ -8514,6 +8385,7 @@
                 <w:i/>
                 <w:color w:val="000000"/>
               </w:rPr>
+              <w:lastRenderedPageBreak/>
               <w:t>textCoach</w:t>
             </w:r>
           </w:p>
@@ -8758,8 +8630,6 @@
           <w:szCs w:val="28"/>
         </w:rPr>
       </w:pPr>
-      <w:bookmarkStart w:id="1" w:name="_GoBack"/>
-      <w:bookmarkEnd w:id="1"/>
     </w:p>
     <w:sectPr>
       <w:pgSz w:w="12240" w:h="15840"/>

</xml_diff>